<commit_message>
Revised project proposal, will paste it in book
</commit_message>
<xml_diff>
--- a/Documents/Initial Write-Ups/ProjectInitialSummary.docx
+++ b/Documents/Initial Write-Ups/ProjectInitialSummary.docx
@@ -23,7 +23,16 @@
           <w:sz w:val="52"/>
           <w:u w:val="single"/>
         </w:rPr>
-        <w:t>Science Fair Initial Summary</w:t>
+        <w:t xml:space="preserve">Science Fair </w:t>
+      </w:r>
+      <w:r>
+        <w:rPr>
+          <w:rFonts w:ascii="Garamond" w:hAnsi="Garamond"/>
+          <w:b/>
+          <w:sz w:val="52"/>
+          <w:u w:val="single"/>
+        </w:rPr>
+        <w:t>Proposal</w:t>
       </w:r>
     </w:p>
     <w:p>
@@ -65,81 +74,103 @@
           <w:szCs w:val="26"/>
         </w:rPr>
         <w:tab/>
-      </w:r>
-      <w:r>
-        <w:rPr>
-          <w:rFonts w:ascii="Garamond" w:hAnsi="Garamond"/>
-          <w:sz w:val="26"/>
-          <w:szCs w:val="26"/>
-        </w:rPr>
-        <w:t>For this year’s science fair, I am planning to research the spread of epidemics using various phylogenetic tree software. Though the exact details have not been finalized, the viruses in study will most likely be HIV, influenza, or SARS/MERS. The project will go through the steps to construct a phylogenetic tree by first downloading all the neces</w:t>
-      </w:r>
-      <w:r>
-        <w:rPr>
-          <w:rFonts w:ascii="Garamond" w:hAnsi="Garamond"/>
-          <w:sz w:val="26"/>
-          <w:szCs w:val="26"/>
-        </w:rPr>
-        <w:t>sary programs and data. After</w:t>
-      </w:r>
-      <w:r>
-        <w:rPr>
-          <w:rFonts w:ascii="Garamond" w:hAnsi="Garamond"/>
-          <w:sz w:val="26"/>
-          <w:szCs w:val="26"/>
-        </w:rPr>
-        <w:t xml:space="preserve"> processing the data and</w:t>
-      </w:r>
-      <w:r>
-        <w:rPr>
-          <w:rFonts w:ascii="Garamond" w:hAnsi="Garamond"/>
-          <w:sz w:val="26"/>
-          <w:szCs w:val="26"/>
-        </w:rPr>
-        <w:t xml:space="preserve"> making the phylogenetic tree, I</w:t>
-      </w:r>
-      <w:r>
-        <w:rPr>
-          <w:rFonts w:ascii="Garamond" w:hAnsi="Garamond"/>
-          <w:sz w:val="26"/>
-          <w:szCs w:val="26"/>
-        </w:rPr>
-        <w:t xml:space="preserve"> will analyze the results and their impact, if any. </w:t>
-      </w:r>
-      <w:r>
-        <w:rPr>
-          <w:rFonts w:ascii="Garamond" w:hAnsi="Garamond"/>
-          <w:sz w:val="26"/>
-          <w:szCs w:val="26"/>
-        </w:rPr>
-        <w:t>This project, to be done to its full p</w:t>
-      </w:r>
-      <w:r>
-        <w:rPr>
-          <w:rFonts w:ascii="Garamond" w:hAnsi="Garamond"/>
-          <w:sz w:val="26"/>
-          <w:szCs w:val="26"/>
-        </w:rPr>
-        <w:t>otential, will need lots of reading and understanding of the various mathematics and biology behind the programs (e.g. MCMC, genomes). As a result, reading will be a big part of the project as well, and much time will be put into studying various documents and resources.</w:t>
-      </w:r>
-    </w:p>
-    <w:p>
-      <w:pPr>
-        <w:spacing w:line="480" w:lineRule="auto"/>
-        <w:rPr>
-          <w:rFonts w:ascii="Garamond" w:hAnsi="Garamond"/>
-          <w:sz w:val="26"/>
-          <w:szCs w:val="26"/>
-        </w:rPr>
-      </w:pPr>
-      <w:r>
-        <w:rPr>
-          <w:rFonts w:ascii="Garamond" w:hAnsi="Garamond"/>
-          <w:sz w:val="26"/>
-          <w:szCs w:val="26"/>
-        </w:rPr>
-        <w:tab/>
-        <w:t>In summary, phylogenetic trees will be the focus of this project, and much preparation will be done in order to produce an exceptional project.</w:t>
+        <w:t xml:space="preserve">For this year’s science fair, I am planning to research the </w:t>
+      </w:r>
+      <w:r>
+        <w:rPr>
+          <w:rFonts w:ascii="Garamond" w:hAnsi="Garamond"/>
+          <w:sz w:val="26"/>
+          <w:szCs w:val="26"/>
+        </w:rPr>
+        <w:t>outbreak</w:t>
+      </w:r>
+      <w:r>
+        <w:rPr>
+          <w:rFonts w:ascii="Garamond" w:hAnsi="Garamond"/>
+          <w:sz w:val="26"/>
+          <w:szCs w:val="26"/>
+        </w:rPr>
+        <w:t xml:space="preserve"> of </w:t>
+      </w:r>
+      <w:r>
+        <w:rPr>
+          <w:rFonts w:ascii="Garamond" w:hAnsi="Garamond"/>
+          <w:sz w:val="26"/>
+          <w:szCs w:val="26"/>
+        </w:rPr>
+        <w:t xml:space="preserve">an epidemic </w:t>
+      </w:r>
+      <w:r>
+        <w:rPr>
+          <w:rFonts w:ascii="Garamond" w:hAnsi="Garamond"/>
+          <w:sz w:val="26"/>
+          <w:szCs w:val="26"/>
+        </w:rPr>
+        <w:t>using various phylogenetic tree software.</w:t>
+      </w:r>
+      <w:r>
+        <w:rPr>
+          <w:rFonts w:ascii="Garamond" w:hAnsi="Garamond"/>
+          <w:sz w:val="26"/>
+          <w:szCs w:val="26"/>
+        </w:rPr>
+        <w:t xml:space="preserve"> Epidemics of particular interest to me ar</w:t>
+      </w:r>
+      <w:r>
+        <w:rPr>
+          <w:rFonts w:ascii="Garamond" w:hAnsi="Garamond"/>
+          <w:sz w:val="26"/>
+          <w:szCs w:val="26"/>
+        </w:rPr>
+        <w:t xml:space="preserve">e that of HIV/AIDS and the various flu outbreaks, as both have had a huge death toll and a major impact on the world. After performing in-depth research and going through the necessary steps to construct a phylogenetic tree, </w:t>
+      </w:r>
+      <w:r>
+        <w:rPr>
+          <w:rFonts w:ascii="Garamond" w:hAnsi="Garamond"/>
+          <w:sz w:val="26"/>
+          <w:szCs w:val="26"/>
+        </w:rPr>
+        <w:t xml:space="preserve">I hope to find concrete results supporting a valuable conclusion, perhaps regarding </w:t>
+      </w:r>
+      <w:r>
+        <w:rPr>
+          <w:rFonts w:ascii="Garamond" w:hAnsi="Garamond"/>
+          <w:sz w:val="26"/>
+          <w:szCs w:val="26"/>
+        </w:rPr>
+        <w:t>the</w:t>
+      </w:r>
+      <w:r>
+        <w:rPr>
+          <w:rFonts w:ascii="Garamond" w:hAnsi="Garamond"/>
+          <w:sz w:val="26"/>
+          <w:szCs w:val="26"/>
+        </w:rPr>
+        <w:t xml:space="preserve"> evolution </w:t>
+      </w:r>
+      <w:r>
+        <w:rPr>
+          <w:rFonts w:ascii="Garamond" w:hAnsi="Garamond"/>
+          <w:sz w:val="26"/>
+          <w:szCs w:val="26"/>
+        </w:rPr>
+        <w:t xml:space="preserve">of the virus </w:t>
+      </w:r>
+      <w:r>
+        <w:rPr>
+          <w:rFonts w:ascii="Garamond" w:hAnsi="Garamond"/>
+          <w:sz w:val="26"/>
+          <w:szCs w:val="26"/>
+        </w:rPr>
+        <w:t xml:space="preserve">over the years or its </w:t>
+      </w:r>
+      <w:r>
+        <w:rPr>
+          <w:rFonts w:ascii="Garamond" w:hAnsi="Garamond"/>
+          <w:sz w:val="26"/>
+          <w:szCs w:val="26"/>
+        </w:rPr>
+        <w:t>success in spreading so far and wide.</w:t>
       </w:r>
       <w:bookmarkStart w:id="0" w:name="_GoBack"/>
       <w:bookmarkEnd w:id="0"/>
@@ -215,8 +246,6 @@
     </w:pPr>
     <w:r>
       <w:tab/>
-    </w:r>
-    <w:r>
       <w:t>Vivek Bhupatiraju</w:t>
     </w:r>
   </w:p>

</xml_diff>